<commit_message>
Organizational behaviour cu bibliografie updatata
</commit_message>
<xml_diff>
--- a/1.Final semester PROJECT/Business/Organisational culture and description of the managers behaviour.docx
+++ b/1.Final semester PROJECT/Business/Organisational culture and description of the managers behaviour.docx
@@ -123,13 +123,7 @@
         <w:rPr>
           <w:rFonts w:ascii="Arial" w:hAnsi="Arial" w:cs="Arial"/>
         </w:rPr>
-        <w:t xml:space="preserve"> </w:t>
-      </w:r>
-      <w:r>
-        <w:rPr>
-          <w:rFonts w:ascii="Arial" w:hAnsi="Arial" w:cs="Arial"/>
-        </w:rPr>
-        <w:t>friendly</w:t>
+        <w:t xml:space="preserve"> friendly</w:t>
       </w:r>
       <w:r>
         <w:rPr>
@@ -205,13 +199,7 @@
         <w:rPr>
           <w:rFonts w:ascii="Arial" w:hAnsi="Arial" w:cs="Arial"/>
         </w:rPr>
-        <w:t xml:space="preserve">. He’s the kind of boss that gets involved in all of the company matters, from paperwork to fieldwork. </w:t>
-      </w:r>
-      <w:r>
-        <w:rPr>
-          <w:rFonts w:ascii="Arial" w:hAnsi="Arial" w:cs="Arial"/>
-        </w:rPr>
-        <w:t>He has a degree in Engineering in Telecommunications</w:t>
+        <w:t>. He’s the kind of boss that gets involved in all of the company matters, from paperwork to fieldwork. He has a degree in Engineering in Telecommunications</w:t>
       </w:r>
       <w:r>
         <w:rPr>
@@ -236,22 +224,21 @@
     </w:p>
     <w:sdt>
       <w:sdtPr>
+        <w:rPr>
+          <w:rFonts w:asciiTheme="minorHAnsi" w:eastAsiaTheme="minorHAnsi" w:hAnsiTheme="minorHAnsi" w:cstheme="minorBidi"/>
+          <w:b w:val="0"/>
+          <w:bCs w:val="0"/>
+          <w:color w:val="auto"/>
+          <w:sz w:val="22"/>
+          <w:szCs w:val="22"/>
+        </w:rPr>
         <w:id w:val="-222908338"/>
         <w:docPartObj>
           <w:docPartGallery w:val="Bibliographies"/>
           <w:docPartUnique/>
         </w:docPartObj>
       </w:sdtPr>
-      <w:sdtEndPr>
-        <w:rPr>
-          <w:rFonts w:asciiTheme="minorHAnsi" w:eastAsiaTheme="minorHAnsi" w:hAnsiTheme="minorHAnsi" w:cstheme="minorBidi"/>
-          <w:b w:val="0"/>
-          <w:bCs w:val="0"/>
-          <w:color w:val="auto"/>
-          <w:sz w:val="22"/>
-          <w:szCs w:val="22"/>
-        </w:rPr>
-      </w:sdtEndPr>
+      <w:sdtEndPr/>
       <w:sdtContent>
         <w:p>
           <w:pPr>
@@ -266,14 +253,33 @@
             <w:id w:val="111145805"/>
             <w:bibliography/>
           </w:sdtPr>
+          <w:sdtEndPr/>
           <w:sdtContent>
             <w:p>
               <w:r>
-                <w:t xml:space="preserve">“Organizational </w:t>
+                <w:t>Brooks, Ian</w:t>
+              </w:r>
+              <w:r>
+                <w:t xml:space="preserve"> </w:t>
+              </w:r>
+              <w:r>
+                <w:rPr>
+                  <w:i/>
+                </w:rPr>
+                <w:t xml:space="preserve">Organizational </w:t>
               </w:r>
               <w:proofErr w:type="spellStart"/>
               <w:r>
-                <w:t>behaviour</w:t>
+                <w:rPr>
+                  <w:i/>
+                </w:rPr>
+                <w:t>behaviou</w:t>
+              </w:r>
+              <w:r>
+                <w:rPr>
+                  <w:i/>
+                </w:rPr>
+                <w:t>r</w:t>
               </w:r>
               <w:proofErr w:type="spellEnd"/>
               <w:r>
@@ -286,11 +292,20 @@
                 <w:t>th</w:t>
               </w:r>
               <w:r>
-                <w:t xml:space="preserve"> edition Ian Brooks – Chapter 10, page 302. </w:t>
+                <w:t xml:space="preserve"> edition</w:t>
+              </w:r>
+              <w:r>
+                <w:t xml:space="preserve"> </w:t>
+              </w:r>
+              <w:r>
+                <w:t xml:space="preserve">– Chapter 10, page 302. </w:t>
               </w:r>
               <w:proofErr w:type="gramStart"/>
               <w:r>
-                <w:t xml:space="preserve">Culture and individual </w:t>
+                <w:t>Cul</w:t>
+              </w:r>
+              <w:r>
+                <w:t xml:space="preserve">ture and individual </w:t>
               </w:r>
               <w:proofErr w:type="spellStart"/>
               <w:r>
@@ -298,12 +313,9 @@
               </w:r>
               <w:proofErr w:type="spellEnd"/>
               <w:r>
-                <w:t>.”</w:t>
+                <w:t>.</w:t>
               </w:r>
               <w:proofErr w:type="gramEnd"/>
-              <w:r>
-                <w:t xml:space="preserve"> </w:t>
-              </w:r>
             </w:p>
           </w:sdtContent>
         </w:sdt>
@@ -1298,7 +1310,7 @@
 </file>
 
 <file path=customXml/itemProps1.xml><?xml version="1.0" encoding="utf-8"?>
-<ds:datastoreItem xmlns:ds="http://schemas.openxmlformats.org/officeDocument/2006/customXml" ds:itemID="{E6742167-AF96-41A7-9560-BE88CEE4C37A}">
+<ds:datastoreItem xmlns:ds="http://schemas.openxmlformats.org/officeDocument/2006/customXml" ds:itemID="{8D8D518C-72CB-4953-9E69-2FFADFE3AAB8}">
   <ds:schemaRefs>
     <ds:schemaRef ds:uri="http://schemas.openxmlformats.org/officeDocument/2006/bibliography"/>
   </ds:schemaRefs>

</xml_diff>